<commit_message>
Added file from Openpuzzles 2018-01-14 18:08:18.939
</commit_message>
<xml_diff>
--- a/folder1/0 - Obnovljivi izvori energije.docx
+++ b/folder1/0 - Obnovljivi izvori energije.docx
@@ -99,38 +99,36 @@
       <w:pPr>
         <w:spacing w:after="0" w:line="240" w:lineRule="auto"/>
         <w:rPr>
-          <w:rFonts w:ascii="Verdana" w:eastAsia="Times New Roman" w:hAnsi="Verdana" w:cs="Times New Roman"/>
-          <w:color w:val="000000"/>
-          <w:sz w:val="24"/>
-          <w:szCs w:val="24"/>
-        </w:rPr>
-      </w:pPr>
-      <w:r>
-        <w:rPr>
-          <w:rFonts w:ascii="Calibri" w:eastAsia="Times New Roman" w:hAnsi="Calibri" w:cs="Calibri"/>
-          <w:color w:val="000000"/>
-          <w:sz w:val="24"/>
-          <w:szCs w:val="24"/>
-        </w:rPr>
-        <w:t> </w:t>
-      </w:r>
-    </w:p>
-    <w:p>
-      <w:pPr>
-        <w:pStyle w:val="Heading2"/>
-        <w:keepNext/>
-      </w:pPr>
-      <w:r>
-        <w:rPr>
+          <w:rFonts w:ascii="Calibri" w:eastAsia="Times New Roman" w:hAnsi="Calibri" w:cs="Calibri"/>
+          <w:color w:val="000000"/>
+          <w:sz w:val="24"/>
+          <w:szCs w:val="24"/>
+        </w:rPr>
+      </w:pPr>
+    </w:p>
+    <w:p>
+      <w:pPr>
+        <w:spacing w:after="0" w:line="240" w:lineRule="auto"/>
+        <w:rPr>
+          <w:rFonts w:ascii="Calibri" w:eastAsia="Times New Roman" w:hAnsi="Calibri" w:cs="Calibri"/>
+          <w:color w:val="000000"/>
+          <w:sz w:val="24"/>
+          <w:szCs w:val="24"/>
+        </w:rPr>
+      </w:pPr>
+      <w:r>
+        <w:rPr>
+          <w:rFonts w:ascii="Calibri" w:eastAsia="Times New Roman" w:hAnsi="Calibri" w:cs="Calibri"/>
           <w:noProof/>
+          <w:color w:val="000000"/>
           <w:sz w:val="24"/>
           <w:szCs w:val="24"/>
         </w:rPr>
         <w:drawing>
-          <wp:inline distT="0" distB="0" distL="0" distR="0" wp14:anchorId="2B932393" wp14:editId="46C88236">
-            <wp:extent cx="5191125" cy="3194538"/>
-            <wp:effectExtent l="0" t="0" r="0" b="6350"/>
-            <wp:docPr id="3" name="Picture 3" descr="C:\Users\tgd\Desktop\Vetrenjace.jpg"/>
+          <wp:inline distT="0" distB="0" distL="0" distR="0">
+            <wp:extent cx="3823097" cy="2352675"/>
+            <wp:effectExtent l="0" t="0" r="6350" b="0"/>
+            <wp:docPr id="1" name="Picture 1" descr="C:\Users\tgd\Desktop\Vetrenjace.jpg"/>
             <wp:cNvGraphicFramePr>
               <a:graphicFrameLocks xmlns:a="http://schemas.openxmlformats.org/drawingml/2006/main" noChangeAspect="1"/>
             </wp:cNvGraphicFramePr>
@@ -138,7 +136,7 @@
               <a:graphicData uri="http://schemas.openxmlformats.org/drawingml/2006/picture">
                 <pic:pic xmlns:pic="http://schemas.openxmlformats.org/drawingml/2006/picture">
                   <pic:nvPicPr>
-                    <pic:cNvPr id="0" name="Picture 5" descr="C:\Users\tgd\Desktop\Vetrenjace.jpg"/>
+                    <pic:cNvPr id="0" name="Picture 1" descr="C:\Users\tgd\Desktop\Vetrenjace.jpg"/>
                     <pic:cNvPicPr>
                       <a:picLocks noChangeAspect="1" noChangeArrowheads="1"/>
                     </pic:cNvPicPr>
@@ -159,7 +157,7 @@
                   <pic:spPr bwMode="auto">
                     <a:xfrm>
                       <a:off x="0" y="0"/>
-                      <a:ext cx="5214954" cy="3209202"/>
+                      <a:ext cx="3831112" cy="2357607"/>
                     </a:xfrm>
                     <a:prstGeom prst="rect">
                       <a:avLst/>
@@ -179,6 +177,12 @@
     <w:p>
       <w:pPr>
         <w:pStyle w:val="Caption"/>
+        <w:rPr>
+          <w:rFonts w:ascii="Verdana" w:eastAsia="Times New Roman" w:hAnsi="Verdana" w:cs="Times New Roman"/>
+          <w:color w:val="000000"/>
+          <w:sz w:val="24"/>
+          <w:szCs w:val="24"/>
+        </w:rPr>
       </w:pPr>
       <w:r>
         <w:t xml:space="preserve">Figure </w:t>
@@ -191,11 +195,8 @@
           <w:t>1</w:t>
         </w:r>
       </w:fldSimple>
-    </w:p>
-    <w:p>
-      <w:pPr>
-        <w:pStyle w:val="Heading2"/>
-      </w:pPr>
+      <w:bookmarkStart w:id="2" w:name="_GoBack"/>
+      <w:bookmarkEnd w:id="2"/>
     </w:p>
     <w:p>
       <w:pPr>
@@ -206,7 +207,6 @@
         </w:rPr>
       </w:pPr>
       <w:r>
-        <w:lastRenderedPageBreak/>
         <w:t>Odrzavanje izvora energije</w:t>
       </w:r>
     </w:p>
@@ -238,7 +238,17 @@
           <w:sz w:val="24"/>
           <w:szCs w:val="24"/>
         </w:rPr>
-        <w:t>Lorem ipsum dolor sit amet, consecteturadipisicingelit, sed do eiusmodtemporincididuntutlaboreetdolore magna aliqua. Utenim ad minim veniam, quisnostrud exercitation ullamcolaboris nisi utaliquip ex eacommodoconsequat. Duisauteirure dolor in reprehenderit in voluptatevelitessecillumdoloreeufugiatnullapariatur. Excepteursintoccaecatcupidatat non proident, sunt in culpa qui officiadeseruntmollitanim id estlaborum.</w:t>
+        <w:t xml:space="preserve">Lorem ipsum dolor sit amet, consecteturadipisicingelit, sed do eiusmodtemporincididuntutlaboreetdolore magna aliqua. Utenim ad minim veniam, quisnostrud exercitation ullamcolaboris nisi utaliquip ex eacommodoconsequat. Duisauteirure dolor in reprehenderit in voluptatevelitessecillumdoloreeufugiatnullapariatur. </w:t>
+      </w:r>
+      <w:r>
+        <w:rPr>
+          <w:rFonts w:ascii="Calibri" w:eastAsia="Times New Roman" w:hAnsi="Calibri" w:cs="Calibri"/>
+          <w:color w:val="000000"/>
+          <w:sz w:val="24"/>
+          <w:szCs w:val="24"/>
+        </w:rPr>
+        <w:lastRenderedPageBreak/>
+        <w:t>Excepteursintoccaecatcupidatat non proident, sunt in culpa qui officiadeseruntmollitanim id estlaborum.</w:t>
       </w:r>
     </w:p>
     <w:p>
@@ -323,14 +333,27 @@
       <w:r>
         <w:t xml:space="preserve">Figure </w:t>
       </w:r>
-      <w:fldSimple w:instr=" SEQ Figure \* ARABIC ">
-        <w:r>
-          <w:rPr>
-            <w:noProof/>
-          </w:rPr>
-          <w:t>2</w:t>
-        </w:r>
-      </w:fldSimple>
+      <w:r>
+        <w:fldChar w:fldCharType="begin"/>
+      </w:r>
+      <w:r>
+        <w:instrText xml:space="preserve"> SEQ Figure \* ARABIC </w:instrText>
+      </w:r>
+      <w:r>
+        <w:fldChar w:fldCharType="separate"/>
+      </w:r>
+      <w:r>
+        <w:rPr>
+          <w:noProof/>
+        </w:rPr>
+        <w:t>2</w:t>
+      </w:r>
+      <w:r>
+        <w:rPr>
+          <w:noProof/>
+        </w:rPr>
+        <w:fldChar w:fldCharType="end"/>
+      </w:r>
     </w:p>
     <w:p/>
     <w:p>
@@ -506,10 +529,8 @@
           <w:szCs w:val="24"/>
         </w:rPr>
       </w:pPr>
-      <w:bookmarkStart w:id="2" w:name="_Toc460788879"/>
-      <w:bookmarkStart w:id="3" w:name="_Toc256000010"/>
-      <w:bookmarkStart w:id="4" w:name="_GoBack"/>
-      <w:bookmarkEnd w:id="2"/>
+      <w:bookmarkStart w:id="3" w:name="_Toc460788879"/>
+      <w:bookmarkStart w:id="4" w:name="_Toc256000010"/>
       <w:bookmarkEnd w:id="3"/>
       <w:bookmarkEnd w:id="4"/>
       <w:r>
@@ -519,7 +540,6 @@
           <w:sz w:val="24"/>
           <w:szCs w:val="24"/>
         </w:rPr>
-        <w:lastRenderedPageBreak/>
         <w:t xml:space="preserve">Mazim convenire adversarium id eum. Ius an audiam inimicus, labore reformidans ad vim. In eam quod commodo, </w:t>
       </w:r>
       <w:proofErr w:type="gramStart"/>
@@ -1429,7 +1449,7 @@
 </file>
 
 <file path=customXml/itemProps1.xml><?xml version="1.0" encoding="utf-8"?>
-<ds:datastoreItem xmlns:ds="http://schemas.openxmlformats.org/officeDocument/2006/customXml" ds:itemID="{EE28A32B-E73C-4109-8F4B-BE04A1045EDE}">
+<ds:datastoreItem xmlns:ds="http://schemas.openxmlformats.org/officeDocument/2006/customXml" ds:itemID="{19C3E960-A8F2-4C25-894C-5CD833F7FA76}">
   <ds:schemaRefs>
     <ds:schemaRef ds:uri="http://schemas.openxmlformats.org/officeDocument/2006/bibliography"/>
   </ds:schemaRefs>

</xml_diff>